<commit_message>
2019-12-18 +Update: Images +Update: Projekthandbuch
</commit_message>
<xml_diff>
--- a/doc/Mobile/Allgemeines/Projekthandbuch.docx
+++ b/doc/Mobile/Allgemeines/Projekthandbuch.docx
@@ -1218,6 +1218,7 @@
           <w:p>
             <w:pPr>
               <w:pStyle w:val="TabellenText"/>
+              <w:jc w:val="left"/>
             </w:pPr>
             <w:r>
               <w:t>Hinzufügen des Klassendiagramms</w:t>
@@ -1345,6 +1346,8 @@
           <w:lang w:val="de-DE"/>
         </w:rPr>
       </w:pPr>
+      <w:bookmarkStart w:id="0" w:name="_GoBack"/>
+      <w:bookmarkEnd w:id="0"/>
     </w:p>
     <w:p>
       <w:pPr>
@@ -3081,12 +3084,12 @@
       <w:pPr>
         <w:pStyle w:val="berschrift1"/>
       </w:pPr>
-      <w:bookmarkStart w:id="0" w:name="_Toc26280670"/>
+      <w:bookmarkStart w:id="1" w:name="_Toc26280670"/>
       <w:r>
         <w:lastRenderedPageBreak/>
         <w:t>Projektbeschreibung</w:t>
       </w:r>
-      <w:bookmarkEnd w:id="0"/>
+      <w:bookmarkEnd w:id="1"/>
       <w:r>
         <w:t xml:space="preserve"> </w:t>
       </w:r>
@@ -3117,14 +3120,14 @@
           <w:lang w:val="en-US"/>
         </w:rPr>
       </w:pPr>
-      <w:bookmarkStart w:id="1" w:name="_Toc26280672"/>
+      <w:bookmarkStart w:id="2" w:name="_Toc26280672"/>
       <w:r>
         <w:rPr>
           <w:lang w:val="en-US"/>
         </w:rPr>
         <w:t>App</w:t>
       </w:r>
-      <w:bookmarkEnd w:id="1"/>
+      <w:bookmarkEnd w:id="2"/>
     </w:p>
     <w:p>
       <w:pPr>
@@ -3266,7 +3269,7 @@
       <w:pPr>
         <w:pStyle w:val="berschrift1"/>
       </w:pPr>
-      <w:bookmarkStart w:id="2" w:name="_Toc26280673"/>
+      <w:bookmarkStart w:id="3" w:name="_Toc26280673"/>
       <w:r>
         <w:lastRenderedPageBreak/>
         <w:t>Anforderung</w:t>
@@ -3274,20 +3277,20 @@
       <w:r>
         <w:t>en</w:t>
       </w:r>
-      <w:bookmarkEnd w:id="2"/>
+      <w:bookmarkEnd w:id="3"/>
     </w:p>
     <w:p>
       <w:pPr>
         <w:pStyle w:val="berschrift2"/>
       </w:pPr>
-      <w:bookmarkStart w:id="3" w:name="_Toc26280674"/>
+      <w:bookmarkStart w:id="4" w:name="_Toc26280674"/>
       <w:r>
         <w:t xml:space="preserve">Allgemeine </w:t>
       </w:r>
       <w:r>
         <w:t>Anforderung</w:t>
       </w:r>
-      <w:bookmarkEnd w:id="3"/>
+      <w:bookmarkEnd w:id="4"/>
       <w:r>
         <w:t>en</w:t>
       </w:r>
@@ -3319,7 +3322,7 @@
       <w:pPr>
         <w:pStyle w:val="berschrift2"/>
       </w:pPr>
-      <w:bookmarkStart w:id="4" w:name="_Toc26280675"/>
+      <w:bookmarkStart w:id="5" w:name="_Toc26280675"/>
       <w:r>
         <w:t xml:space="preserve">Anforderungen </w:t>
       </w:r>
@@ -3332,7 +3335,7 @@
       <w:r>
         <w:t>App</w:t>
       </w:r>
-      <w:bookmarkEnd w:id="4"/>
+      <w:bookmarkEnd w:id="5"/>
     </w:p>
     <w:p>
       <w:pPr>
@@ -3465,12 +3468,12 @@
       <w:pPr>
         <w:pStyle w:val="berschrift1"/>
       </w:pPr>
-      <w:bookmarkStart w:id="5" w:name="_Toc26280676"/>
+      <w:bookmarkStart w:id="6" w:name="_Toc26280676"/>
       <w:r>
         <w:lastRenderedPageBreak/>
         <w:t>Use Cases</w:t>
       </w:r>
-      <w:bookmarkEnd w:id="5"/>
+      <w:bookmarkEnd w:id="6"/>
     </w:p>
     <w:tbl>
       <w:tblPr>
@@ -5887,24 +5890,24 @@
       <w:pPr>
         <w:pStyle w:val="berschrift1"/>
       </w:pPr>
-      <w:bookmarkStart w:id="6" w:name="_Toc26280677"/>
-      <w:bookmarkStart w:id="7" w:name="_Toc182019804"/>
+      <w:bookmarkStart w:id="7" w:name="_Toc26280677"/>
+      <w:bookmarkStart w:id="8" w:name="_Toc182019804"/>
       <w:r>
         <w:lastRenderedPageBreak/>
         <w:t>Projektpläne</w:t>
       </w:r>
-      <w:bookmarkEnd w:id="6"/>
+      <w:bookmarkEnd w:id="7"/>
     </w:p>
     <w:p>
       <w:pPr>
         <w:pStyle w:val="berschrift2"/>
       </w:pPr>
-      <w:bookmarkStart w:id="8" w:name="_Toc26280678"/>
-      <w:bookmarkEnd w:id="7"/>
+      <w:bookmarkStart w:id="9" w:name="_Toc26280678"/>
+      <w:bookmarkEnd w:id="8"/>
       <w:r>
         <w:t>Projektorganisation</w:t>
       </w:r>
-      <w:bookmarkEnd w:id="8"/>
+      <w:bookmarkEnd w:id="9"/>
     </w:p>
     <w:tbl>
       <w:tblPr>
@@ -6311,12 +6314,7 @@
       </w:r>
       <w:proofErr w:type="spellEnd"/>
       <w:r>
-        <w:t xml:space="preserve"> ist nebenbei als Entwickler tätig um bei Spitzenlaste</w:t>
-      </w:r>
-      <w:bookmarkStart w:id="9" w:name="_GoBack"/>
-      <w:bookmarkEnd w:id="9"/>
-      <w:r>
-        <w:t>n oder in Notfällen aushelfen zu können.</w:t>
+        <w:t xml:space="preserve"> ist nebenbei als Entwickler tätig um bei Spitzenlasten oder in Notfällen aushelfen zu können.</w:t>
       </w:r>
     </w:p>
     <w:p/>
@@ -45616,14 +45614,27 @@
     <w:r>
       <w:t xml:space="preserve"> von </w:t>
     </w:r>
-    <w:fldSimple w:instr=" NUMPAGES  \* Arabic  \* MERGEFORMAT ">
-      <w:r>
-        <w:rPr>
-          <w:noProof/>
-        </w:rPr>
-        <w:t>29</w:t>
-      </w:r>
-    </w:fldSimple>
+    <w:r>
+      <w:fldChar w:fldCharType="begin"/>
+    </w:r>
+    <w:r>
+      <w:instrText xml:space="preserve"> NUMPAGES  \* Arabic  \* MERGEFORMAT </w:instrText>
+    </w:r>
+    <w:r>
+      <w:fldChar w:fldCharType="separate"/>
+    </w:r>
+    <w:r>
+      <w:rPr>
+        <w:noProof/>
+      </w:rPr>
+      <w:t>29</w:t>
+    </w:r>
+    <w:r>
+      <w:rPr>
+        <w:noProof/>
+      </w:rPr>
+      <w:fldChar w:fldCharType="end"/>
+    </w:r>
   </w:p>
 </w:ftr>
 </file>
@@ -45670,14 +45681,27 @@
     <w:r>
       <w:t xml:space="preserve"> von </w:t>
     </w:r>
-    <w:fldSimple w:instr=" NUMPAGES  \* Arabic  \* MERGEFORMAT ">
-      <w:r>
-        <w:rPr>
-          <w:noProof/>
-        </w:rPr>
-        <w:t>29</w:t>
-      </w:r>
-    </w:fldSimple>
+    <w:r>
+      <w:fldChar w:fldCharType="begin"/>
+    </w:r>
+    <w:r>
+      <w:instrText xml:space="preserve"> NUMPAGES  \* Arabic  \* MERGEFORMAT </w:instrText>
+    </w:r>
+    <w:r>
+      <w:fldChar w:fldCharType="separate"/>
+    </w:r>
+    <w:r>
+      <w:rPr>
+        <w:noProof/>
+      </w:rPr>
+      <w:t>29</w:t>
+    </w:r>
+    <w:r>
+      <w:rPr>
+        <w:noProof/>
+      </w:rPr>
+      <w:fldChar w:fldCharType="end"/>
+    </w:r>
   </w:p>
   <w:p>
     <w:pPr>
@@ -45692,14 +45716,27 @@
       <w:shd w:val="clear" w:color="auto" w:fill="00AFCB"/>
       <w:ind w:left="17577"/>
     </w:pPr>
-    <w:fldSimple w:instr=" NUMPAGES  \* Arabic  \* MERGEFORMAT ">
-      <w:r>
-        <w:rPr>
-          <w:noProof/>
-        </w:rPr>
-        <w:t>29</w:t>
-      </w:r>
-    </w:fldSimple>
+    <w:r>
+      <w:fldChar w:fldCharType="begin"/>
+    </w:r>
+    <w:r>
+      <w:instrText xml:space="preserve"> NUMPAGES  \* Arabic  \* MERGEFORMAT </w:instrText>
+    </w:r>
+    <w:r>
+      <w:fldChar w:fldCharType="separate"/>
+    </w:r>
+    <w:r>
+      <w:rPr>
+        <w:noProof/>
+      </w:rPr>
+      <w:t>29</w:t>
+    </w:r>
+    <w:r>
+      <w:rPr>
+        <w:noProof/>
+      </w:rPr>
+      <w:fldChar w:fldCharType="end"/>
+    </w:r>
   </w:p>
 </w:ftr>
 </file>
@@ -45738,14 +45775,27 @@
     <w:r>
       <w:t xml:space="preserve"> von </w:t>
     </w:r>
-    <w:fldSimple w:instr=" NUMPAGES  \* Arabic  \* MERGEFORMAT ">
-      <w:r>
-        <w:rPr>
-          <w:noProof/>
-        </w:rPr>
-        <w:t>29</w:t>
-      </w:r>
-    </w:fldSimple>
+    <w:r>
+      <w:fldChar w:fldCharType="begin"/>
+    </w:r>
+    <w:r>
+      <w:instrText xml:space="preserve"> NUMPAGES  \* Arabic  \* MERGEFORMAT </w:instrText>
+    </w:r>
+    <w:r>
+      <w:fldChar w:fldCharType="separate"/>
+    </w:r>
+    <w:r>
+      <w:rPr>
+        <w:noProof/>
+      </w:rPr>
+      <w:t>29</w:t>
+    </w:r>
+    <w:r>
+      <w:rPr>
+        <w:noProof/>
+      </w:rPr>
+      <w:fldChar w:fldCharType="end"/>
+    </w:r>
   </w:p>
 </w:ftr>
 </file>
@@ -45784,14 +45834,27 @@
     <w:r>
       <w:t xml:space="preserve"> von </w:t>
     </w:r>
-    <w:fldSimple w:instr=" NUMPAGES  \* Arabic  \* MERGEFORMAT ">
-      <w:r>
-        <w:rPr>
-          <w:noProof/>
-        </w:rPr>
-        <w:t>29</w:t>
-      </w:r>
-    </w:fldSimple>
+    <w:r>
+      <w:fldChar w:fldCharType="begin"/>
+    </w:r>
+    <w:r>
+      <w:instrText xml:space="preserve"> NUMPAGES  \* Arabic  \* MERGEFORMAT </w:instrText>
+    </w:r>
+    <w:r>
+      <w:fldChar w:fldCharType="separate"/>
+    </w:r>
+    <w:r>
+      <w:rPr>
+        <w:noProof/>
+      </w:rPr>
+      <w:t>29</w:t>
+    </w:r>
+    <w:r>
+      <w:rPr>
+        <w:noProof/>
+      </w:rPr>
+      <w:fldChar w:fldCharType="end"/>
+    </w:r>
   </w:p>
 </w:ftr>
 </file>
@@ -45830,14 +45893,27 @@
     <w:r>
       <w:t xml:space="preserve"> von </w:t>
     </w:r>
-    <w:fldSimple w:instr=" NUMPAGES  \* Arabic  \* MERGEFORMAT ">
-      <w:r>
-        <w:rPr>
-          <w:noProof/>
-        </w:rPr>
-        <w:t>29</w:t>
-      </w:r>
-    </w:fldSimple>
+    <w:r>
+      <w:fldChar w:fldCharType="begin"/>
+    </w:r>
+    <w:r>
+      <w:instrText xml:space="preserve"> NUMPAGES  \* Arabic  \* MERGEFORMAT </w:instrText>
+    </w:r>
+    <w:r>
+      <w:fldChar w:fldCharType="separate"/>
+    </w:r>
+    <w:r>
+      <w:rPr>
+        <w:noProof/>
+      </w:rPr>
+      <w:t>29</w:t>
+    </w:r>
+    <w:r>
+      <w:rPr>
+        <w:noProof/>
+      </w:rPr>
+      <w:fldChar w:fldCharType="end"/>
+    </w:r>
   </w:p>
 </w:ftr>
 </file>
@@ -45897,23 +45973,46 @@
       </w:rPr>
       <w:tab/>
     </w:r>
-    <w:fldSimple w:instr=" DOCPROPERTY  Title  \* MERGEFORMAT ">
-      <w:r>
-        <w:rPr>
-          <w:szCs w:val="16"/>
-        </w:rPr>
-        <w:t>Projekttitel</w:t>
-      </w:r>
-    </w:fldSimple>
+    <w:r>
+      <w:fldChar w:fldCharType="begin"/>
+    </w:r>
+    <w:r>
+      <w:instrText xml:space="preserve"> DOCPROPERTY  Title  \* MERGEFORMAT </w:instrText>
+    </w:r>
+    <w:r>
+      <w:fldChar w:fldCharType="separate"/>
+    </w:r>
+    <w:r>
+      <w:rPr>
+        <w:szCs w:val="16"/>
+      </w:rPr>
+      <w:t>Projekttitel</w:t>
+    </w:r>
+    <w:r>
+      <w:rPr>
+        <w:szCs w:val="16"/>
+      </w:rPr>
+      <w:fldChar w:fldCharType="end"/>
+    </w:r>
     <w:r>
       <w:tab/>
       <w:t xml:space="preserve">Projektnummer: </w:t>
     </w:r>
-    <w:fldSimple w:instr=" DOCPROPERTY  Projektnummer  \* MERGEFORMAT ">
-      <w:r>
-        <w:t>PIE.XX.XXX</w:t>
-      </w:r>
-    </w:fldSimple>
+    <w:r>
+      <w:fldChar w:fldCharType="begin"/>
+    </w:r>
+    <w:r>
+      <w:instrText xml:space="preserve"> DOCPROPERTY  Projektnummer  \* MERGEFORMAT </w:instrText>
+    </w:r>
+    <w:r>
+      <w:fldChar w:fldCharType="separate"/>
+    </w:r>
+    <w:r>
+      <w:t>PIE.XX.XXX</w:t>
+    </w:r>
+    <w:r>
+      <w:fldChar w:fldCharType="end"/>
+    </w:r>
   </w:p>
   <w:p>
     <w:pPr>
@@ -45975,23 +46074,46 @@
       </w:rPr>
       <w:tab/>
     </w:r>
-    <w:fldSimple w:instr=" DOCPROPERTY  Title  \* MERGEFORMAT ">
-      <w:r>
-        <w:rPr>
-          <w:szCs w:val="16"/>
-        </w:rPr>
-        <w:t>Projekttitel</w:t>
-      </w:r>
-    </w:fldSimple>
+    <w:r>
+      <w:fldChar w:fldCharType="begin"/>
+    </w:r>
+    <w:r>
+      <w:instrText xml:space="preserve"> DOCPROPERTY  Title  \* MERGEFORMAT </w:instrText>
+    </w:r>
+    <w:r>
+      <w:fldChar w:fldCharType="separate"/>
+    </w:r>
+    <w:r>
+      <w:rPr>
+        <w:szCs w:val="16"/>
+      </w:rPr>
+      <w:t>Projekttitel</w:t>
+    </w:r>
+    <w:r>
+      <w:rPr>
+        <w:szCs w:val="16"/>
+      </w:rPr>
+      <w:fldChar w:fldCharType="end"/>
+    </w:r>
     <w:r>
       <w:tab/>
       <w:t xml:space="preserve">Projektnummer: </w:t>
     </w:r>
-    <w:fldSimple w:instr=" DOCPROPERTY  Projektnummer  \* MERGEFORMAT ">
-      <w:r>
-        <w:t>PIE.XX.XXX</w:t>
-      </w:r>
-    </w:fldSimple>
+    <w:r>
+      <w:fldChar w:fldCharType="begin"/>
+    </w:r>
+    <w:r>
+      <w:instrText xml:space="preserve"> DOCPROPERTY  Projektnummer  \* MERGEFORMAT </w:instrText>
+    </w:r>
+    <w:r>
+      <w:fldChar w:fldCharType="separate"/>
+    </w:r>
+    <w:r>
+      <w:t>PIE.XX.XXX</w:t>
+    </w:r>
+    <w:r>
+      <w:fldChar w:fldCharType="end"/>
+    </w:r>
   </w:p>
   <w:p>
     <w:pPr>
@@ -46094,23 +46216,46 @@
       </w:rPr>
       <w:tab/>
     </w:r>
-    <w:fldSimple w:instr=" DOCPROPERTY  Title  \* MERGEFORMAT ">
-      <w:r>
-        <w:rPr>
-          <w:szCs w:val="16"/>
-        </w:rPr>
-        <w:t>Projekttitel</w:t>
-      </w:r>
-    </w:fldSimple>
+    <w:r>
+      <w:fldChar w:fldCharType="begin"/>
+    </w:r>
+    <w:r>
+      <w:instrText xml:space="preserve"> DOCPROPERTY  Title  \* MERGEFORMAT </w:instrText>
+    </w:r>
+    <w:r>
+      <w:fldChar w:fldCharType="separate"/>
+    </w:r>
+    <w:r>
+      <w:rPr>
+        <w:szCs w:val="16"/>
+      </w:rPr>
+      <w:t>Projekttitel</w:t>
+    </w:r>
+    <w:r>
+      <w:rPr>
+        <w:szCs w:val="16"/>
+      </w:rPr>
+      <w:fldChar w:fldCharType="end"/>
+    </w:r>
     <w:r>
       <w:tab/>
       <w:t xml:space="preserve">Projektnummer: </w:t>
     </w:r>
-    <w:fldSimple w:instr=" DOCPROPERTY  Projektnummer  \* MERGEFORMAT ">
-      <w:r>
-        <w:t>PIE.XX.XXX</w:t>
-      </w:r>
-    </w:fldSimple>
+    <w:r>
+      <w:fldChar w:fldCharType="begin"/>
+    </w:r>
+    <w:r>
+      <w:instrText xml:space="preserve"> DOCPROPERTY  Projektnummer  \* MERGEFORMAT </w:instrText>
+    </w:r>
+    <w:r>
+      <w:fldChar w:fldCharType="separate"/>
+    </w:r>
+    <w:r>
+      <w:t>PIE.XX.XXX</w:t>
+    </w:r>
+    <w:r>
+      <w:fldChar w:fldCharType="end"/>
+    </w:r>
   </w:p>
   <w:p>
     <w:pPr>
@@ -46213,23 +46358,46 @@
       </w:rPr>
       <w:tab/>
     </w:r>
-    <w:fldSimple w:instr=" DOCPROPERTY  Title  \* MERGEFORMAT ">
-      <w:r>
-        <w:rPr>
-          <w:szCs w:val="16"/>
-        </w:rPr>
-        <w:t>Projekttitel</w:t>
-      </w:r>
-    </w:fldSimple>
+    <w:r>
+      <w:fldChar w:fldCharType="begin"/>
+    </w:r>
+    <w:r>
+      <w:instrText xml:space="preserve"> DOCPROPERTY  Title  \* MERGEFORMAT </w:instrText>
+    </w:r>
+    <w:r>
+      <w:fldChar w:fldCharType="separate"/>
+    </w:r>
+    <w:r>
+      <w:rPr>
+        <w:szCs w:val="16"/>
+      </w:rPr>
+      <w:t>Projekttitel</w:t>
+    </w:r>
+    <w:r>
+      <w:rPr>
+        <w:szCs w:val="16"/>
+      </w:rPr>
+      <w:fldChar w:fldCharType="end"/>
+    </w:r>
     <w:r>
       <w:tab/>
       <w:t xml:space="preserve">Projektnummer: </w:t>
     </w:r>
-    <w:fldSimple w:instr=" DOCPROPERTY  Projektnummer  \* MERGEFORMAT ">
-      <w:r>
-        <w:t>PIE.XX.XXX</w:t>
-      </w:r>
-    </w:fldSimple>
+    <w:r>
+      <w:fldChar w:fldCharType="begin"/>
+    </w:r>
+    <w:r>
+      <w:instrText xml:space="preserve"> DOCPROPERTY  Projektnummer  \* MERGEFORMAT </w:instrText>
+    </w:r>
+    <w:r>
+      <w:fldChar w:fldCharType="separate"/>
+    </w:r>
+    <w:r>
+      <w:t>PIE.XX.XXX</w:t>
+    </w:r>
+    <w:r>
+      <w:fldChar w:fldCharType="end"/>
+    </w:r>
   </w:p>
   <w:p>
     <w:pPr>
@@ -46361,23 +46529,46 @@
       </w:rPr>
       <w:tab/>
     </w:r>
-    <w:fldSimple w:instr=" DOCPROPERTY  Title  \* MERGEFORMAT ">
-      <w:r>
-        <w:rPr>
-          <w:szCs w:val="16"/>
-        </w:rPr>
-        <w:t>Projekttitel</w:t>
-      </w:r>
-    </w:fldSimple>
+    <w:r>
+      <w:fldChar w:fldCharType="begin"/>
+    </w:r>
+    <w:r>
+      <w:instrText xml:space="preserve"> DOCPROPERTY  Title  \* MERGEFORMAT </w:instrText>
+    </w:r>
+    <w:r>
+      <w:fldChar w:fldCharType="separate"/>
+    </w:r>
+    <w:r>
+      <w:rPr>
+        <w:szCs w:val="16"/>
+      </w:rPr>
+      <w:t>Projekttitel</w:t>
+    </w:r>
+    <w:r>
+      <w:rPr>
+        <w:szCs w:val="16"/>
+      </w:rPr>
+      <w:fldChar w:fldCharType="end"/>
+    </w:r>
     <w:r>
       <w:tab/>
       <w:t xml:space="preserve">Projektnummer: </w:t>
     </w:r>
-    <w:fldSimple w:instr=" DOCPROPERTY  Projektnummer  \* MERGEFORMAT ">
-      <w:r>
-        <w:t>PIE.XX.XXX</w:t>
-      </w:r>
-    </w:fldSimple>
+    <w:r>
+      <w:fldChar w:fldCharType="begin"/>
+    </w:r>
+    <w:r>
+      <w:instrText xml:space="preserve"> DOCPROPERTY  Projektnummer  \* MERGEFORMAT </w:instrText>
+    </w:r>
+    <w:r>
+      <w:fldChar w:fldCharType="separate"/>
+    </w:r>
+    <w:r>
+      <w:t>PIE.XX.XXX</w:t>
+    </w:r>
+    <w:r>
+      <w:fldChar w:fldCharType="end"/>
+    </w:r>
   </w:p>
   <w:p>
     <w:pPr>
@@ -51540,7 +51731,7 @@
 </file>
 
 <file path=customXml/itemProps1.xml><?xml version="1.0" encoding="utf-8"?>
-<ds:datastoreItem xmlns:ds="http://schemas.openxmlformats.org/officeDocument/2006/customXml" ds:itemID="{E301E9D4-CC29-44F7-B43B-99E60783DCDA}">
+<ds:datastoreItem xmlns:ds="http://schemas.openxmlformats.org/officeDocument/2006/customXml" ds:itemID="{02864D05-13A9-438E-8E2B-7141D63F6AA1}">
   <ds:schemaRefs>
     <ds:schemaRef ds:uri="http://schemas.openxmlformats.org/officeDocument/2006/bibliography"/>
   </ds:schemaRefs>

</xml_diff>